<commit_message>
UI improvements + added filtering based on completion status
</commit_message>
<xml_diff>
--- a/Analiza și implementarea principiilor programării reactive în dezvoltarea unui manager de task-uri folosind ASP.NET.docx
+++ b/Analiza și implementarea principiilor programării reactive în dezvoltarea unui manager de task-uri folosind ASP.NET.docx
@@ -386,8 +386,6 @@
         </w:rPr>
         <w:t>complete</w:t>
       </w:r>
-      <w:bookmarkStart w:id="0" w:name="_GoBack"/>
-      <w:bookmarkEnd w:id="0"/>
       <w:r>
         <w:rPr>
           <w:rFonts w:ascii="Times New Roman" w:hAnsi="Times New Roman" w:cs="Times New Roman"/>
@@ -7053,6 +7051,607 @@
           <w:szCs w:val="24"/>
         </w:rPr>
         <w:t>confirmă faptul că programarea reactivă reprezintă nu doar un trend tehnologic, ci și o direcție viabilă pentru construirea de aplicații web robuste, performante și ușor de întreținut.</w:t>
+      </w:r>
+    </w:p>
+    <w:p>
+      <w:pPr>
+        <w:spacing w:line="360" w:lineRule="auto"/>
+        <w:jc w:val="both"/>
+        <w:rPr>
+          <w:rFonts w:ascii="Times New Roman" w:hAnsi="Times New Roman" w:cs="Times New Roman"/>
+          <w:sz w:val="24"/>
+          <w:szCs w:val="24"/>
+        </w:rPr>
+      </w:pPr>
+    </w:p>
+    <w:p>
+      <w:pPr>
+        <w:spacing w:line="360" w:lineRule="auto"/>
+        <w:jc w:val="both"/>
+        <w:rPr>
+          <w:rFonts w:ascii="Times New Roman" w:hAnsi="Times New Roman" w:cs="Times New Roman"/>
+          <w:sz w:val="24"/>
+          <w:szCs w:val="24"/>
+        </w:rPr>
+      </w:pPr>
+    </w:p>
+    <w:p>
+      <w:pPr>
+        <w:spacing w:line="360" w:lineRule="auto"/>
+        <w:jc w:val="both"/>
+        <w:rPr>
+          <w:rFonts w:ascii="Times New Roman" w:hAnsi="Times New Roman" w:cs="Times New Roman"/>
+          <w:sz w:val="24"/>
+          <w:szCs w:val="24"/>
+        </w:rPr>
+      </w:pPr>
+    </w:p>
+    <w:p>
+      <w:pPr>
+        <w:spacing w:line="360" w:lineRule="auto"/>
+        <w:jc w:val="both"/>
+        <w:rPr>
+          <w:rFonts w:ascii="Times New Roman" w:hAnsi="Times New Roman" w:cs="Times New Roman"/>
+          <w:sz w:val="24"/>
+          <w:szCs w:val="24"/>
+        </w:rPr>
+      </w:pPr>
+    </w:p>
+    <w:p>
+      <w:pPr>
+        <w:spacing w:line="360" w:lineRule="auto"/>
+        <w:jc w:val="both"/>
+        <w:rPr>
+          <w:rFonts w:ascii="Times New Roman" w:hAnsi="Times New Roman" w:cs="Times New Roman"/>
+          <w:sz w:val="24"/>
+          <w:szCs w:val="24"/>
+        </w:rPr>
+      </w:pPr>
+    </w:p>
+    <w:p>
+      <w:pPr>
+        <w:spacing w:line="360" w:lineRule="auto"/>
+        <w:jc w:val="both"/>
+        <w:rPr>
+          <w:rFonts w:ascii="Times New Roman" w:hAnsi="Times New Roman" w:cs="Times New Roman"/>
+          <w:sz w:val="24"/>
+          <w:szCs w:val="24"/>
+        </w:rPr>
+      </w:pPr>
+    </w:p>
+    <w:p>
+      <w:pPr>
+        <w:spacing w:line="360" w:lineRule="auto"/>
+        <w:jc w:val="both"/>
+        <w:rPr>
+          <w:rFonts w:ascii="Times New Roman" w:hAnsi="Times New Roman" w:cs="Times New Roman"/>
+          <w:sz w:val="24"/>
+          <w:szCs w:val="24"/>
+        </w:rPr>
+      </w:pPr>
+    </w:p>
+    <w:p>
+      <w:pPr>
+        <w:spacing w:line="360" w:lineRule="auto"/>
+        <w:jc w:val="both"/>
+        <w:rPr>
+          <w:rFonts w:ascii="Times New Roman" w:hAnsi="Times New Roman" w:cs="Times New Roman"/>
+          <w:sz w:val="24"/>
+          <w:szCs w:val="24"/>
+        </w:rPr>
+      </w:pPr>
+    </w:p>
+    <w:p>
+      <w:pPr>
+        <w:spacing w:line="360" w:lineRule="auto"/>
+        <w:jc w:val="both"/>
+        <w:rPr>
+          <w:rFonts w:ascii="Times New Roman" w:hAnsi="Times New Roman" w:cs="Times New Roman"/>
+          <w:sz w:val="24"/>
+          <w:szCs w:val="24"/>
+        </w:rPr>
+      </w:pPr>
+    </w:p>
+    <w:p>
+      <w:pPr>
+        <w:spacing w:line="360" w:lineRule="auto"/>
+        <w:jc w:val="both"/>
+        <w:rPr>
+          <w:rFonts w:ascii="Times New Roman" w:hAnsi="Times New Roman" w:cs="Times New Roman"/>
+          <w:sz w:val="24"/>
+          <w:szCs w:val="24"/>
+        </w:rPr>
+      </w:pPr>
+    </w:p>
+    <w:p>
+      <w:pPr>
+        <w:spacing w:line="360" w:lineRule="auto"/>
+        <w:jc w:val="both"/>
+        <w:rPr>
+          <w:rFonts w:ascii="Times New Roman" w:hAnsi="Times New Roman" w:cs="Times New Roman"/>
+          <w:sz w:val="24"/>
+          <w:szCs w:val="24"/>
+        </w:rPr>
+      </w:pPr>
+    </w:p>
+    <w:p>
+      <w:pPr>
+        <w:spacing w:line="360" w:lineRule="auto"/>
+        <w:jc w:val="both"/>
+        <w:rPr>
+          <w:rFonts w:ascii="Times New Roman" w:hAnsi="Times New Roman" w:cs="Times New Roman"/>
+          <w:sz w:val="24"/>
+          <w:szCs w:val="24"/>
+        </w:rPr>
+      </w:pPr>
+    </w:p>
+    <w:p>
+      <w:pPr>
+        <w:spacing w:line="360" w:lineRule="auto"/>
+        <w:jc w:val="both"/>
+        <w:rPr>
+          <w:rFonts w:ascii="Times New Roman" w:hAnsi="Times New Roman" w:cs="Times New Roman"/>
+          <w:sz w:val="24"/>
+          <w:szCs w:val="24"/>
+        </w:rPr>
+      </w:pPr>
+    </w:p>
+    <w:p>
+      <w:pPr>
+        <w:spacing w:line="360" w:lineRule="auto"/>
+        <w:jc w:val="both"/>
+        <w:rPr>
+          <w:rFonts w:ascii="Times New Roman" w:hAnsi="Times New Roman" w:cs="Times New Roman"/>
+          <w:sz w:val="24"/>
+          <w:szCs w:val="24"/>
+        </w:rPr>
+      </w:pPr>
+    </w:p>
+    <w:p>
+      <w:pPr>
+        <w:spacing w:line="360" w:lineRule="auto"/>
+        <w:jc w:val="both"/>
+        <w:rPr>
+          <w:rFonts w:ascii="Times New Roman" w:hAnsi="Times New Roman" w:cs="Times New Roman"/>
+          <w:sz w:val="24"/>
+          <w:szCs w:val="24"/>
+        </w:rPr>
+      </w:pPr>
+    </w:p>
+    <w:p>
+      <w:pPr>
+        <w:spacing w:line="360" w:lineRule="auto"/>
+        <w:jc w:val="both"/>
+        <w:rPr>
+          <w:rFonts w:ascii="Times New Roman" w:hAnsi="Times New Roman" w:cs="Times New Roman"/>
+          <w:sz w:val="24"/>
+          <w:szCs w:val="24"/>
+        </w:rPr>
+      </w:pPr>
+    </w:p>
+    <w:p>
+      <w:pPr>
+        <w:spacing w:line="360" w:lineRule="auto"/>
+        <w:jc w:val="both"/>
+        <w:rPr>
+          <w:rFonts w:ascii="Times New Roman" w:hAnsi="Times New Roman" w:cs="Times New Roman"/>
+          <w:sz w:val="24"/>
+          <w:szCs w:val="24"/>
+        </w:rPr>
+      </w:pPr>
+    </w:p>
+    <w:p>
+      <w:pPr>
+        <w:spacing w:line="360" w:lineRule="auto"/>
+        <w:jc w:val="center"/>
+        <w:rPr>
+          <w:rFonts w:ascii="Times New Roman" w:hAnsi="Times New Roman" w:cs="Times New Roman"/>
+          <w:b/>
+          <w:sz w:val="36"/>
+          <w:szCs w:val="36"/>
+        </w:rPr>
+      </w:pPr>
+      <w:r>
+        <w:rPr>
+          <w:rFonts w:ascii="Times New Roman" w:hAnsi="Times New Roman" w:cs="Times New Roman"/>
+          <w:b/>
+          <w:sz w:val="36"/>
+          <w:szCs w:val="36"/>
+        </w:rPr>
+        <w:lastRenderedPageBreak/>
+        <w:t xml:space="preserve">Anexa 1 – Structura </w:t>
+      </w:r>
+      <w:r>
+        <w:rPr>
+          <w:rFonts w:ascii="Times New Roman" w:hAnsi="Times New Roman" w:cs="Times New Roman"/>
+          <w:b/>
+          <w:sz w:val="36"/>
+          <w:szCs w:val="36"/>
+        </w:rPr>
+        <w:t>aplicației</w:t>
+      </w:r>
+    </w:p>
+    <w:p>
+      <w:pPr>
+        <w:spacing w:line="360" w:lineRule="auto"/>
+        <w:ind w:firstLine="720"/>
+        <w:jc w:val="both"/>
+        <w:rPr>
+          <w:rFonts w:ascii="Times New Roman" w:hAnsi="Times New Roman" w:cs="Times New Roman"/>
+          <w:sz w:val="24"/>
+          <w:szCs w:val="24"/>
+        </w:rPr>
+      </w:pPr>
+      <w:r>
+        <w:rPr>
+          <w:rFonts w:ascii="Times New Roman" w:hAnsi="Times New Roman" w:cs="Times New Roman"/>
+          <w:sz w:val="24"/>
+          <w:szCs w:val="24"/>
+        </w:rPr>
+        <w:t xml:space="preserve">Pentru a observa mai bine modul în care e structurată aplicația și pentru a ține seama de modificările aduse constant pe parcursul procesului de dezvoltare, am folosit GitHub. Tool-ul open-source GitHubTree facilitează vizualizarea structurii prin crearea unui arbore cu toate fișierele care aparțin proiectului. </w:t>
+      </w:r>
+    </w:p>
+    <w:p>
+      <w:pPr>
+        <w:spacing w:line="360" w:lineRule="auto"/>
+        <w:ind w:firstLine="720"/>
+        <w:jc w:val="both"/>
+        <w:rPr>
+          <w:rFonts w:ascii="Times New Roman" w:hAnsi="Times New Roman" w:cs="Times New Roman"/>
+          <w:sz w:val="24"/>
+          <w:szCs w:val="24"/>
+        </w:rPr>
+      </w:pPr>
+      <w:r>
+        <w:rPr>
+          <w:rFonts w:ascii="Times New Roman" w:hAnsi="Times New Roman" w:cs="Times New Roman"/>
+          <w:sz w:val="24"/>
+          <w:szCs w:val="24"/>
+        </w:rPr>
+        <w:t>Pentru frontend:</w:t>
+      </w:r>
+    </w:p>
+    <w:p>
+      <w:pPr>
+        <w:spacing w:line="360" w:lineRule="auto"/>
+        <w:ind w:firstLine="720"/>
+        <w:jc w:val="both"/>
+        <w:rPr>
+          <w:rFonts w:ascii="Times New Roman" w:hAnsi="Times New Roman" w:cs="Times New Roman"/>
+          <w:sz w:val="24"/>
+          <w:szCs w:val="24"/>
+        </w:rPr>
+      </w:pPr>
+      <w:r>
+        <w:rPr>
+          <w:rFonts w:ascii="Times New Roman" w:hAnsi="Times New Roman" w:cs="Times New Roman"/>
+          <w:sz w:val="24"/>
+          <w:szCs w:val="24"/>
+          <w:lang w:val="en-US"/>
+        </w:rPr>
+        <w:drawing>
+          <wp:inline distT="0" distB="0" distL="0" distR="0">
+            <wp:extent cx="3733776" cy="6228000"/>
+            <wp:effectExtent l="0" t="0" r="635" b="1905"/>
+            <wp:docPr id="2" name="Picture 2"/>
+            <wp:cNvGraphicFramePr>
+              <a:graphicFrameLocks xmlns:a="http://schemas.openxmlformats.org/drawingml/2006/main" noChangeAspect="1"/>
+            </wp:cNvGraphicFramePr>
+            <a:graphic xmlns:a="http://schemas.openxmlformats.org/drawingml/2006/main">
+              <a:graphicData uri="http://schemas.openxmlformats.org/drawingml/2006/picture">
+                <pic:pic xmlns:pic="http://schemas.openxmlformats.org/drawingml/2006/picture">
+                  <pic:nvPicPr>
+                    <pic:cNvPr id="2" name="frontend.png"/>
+                    <pic:cNvPicPr/>
+                  </pic:nvPicPr>
+                  <pic:blipFill>
+                    <a:blip r:embed="rId8">
+                      <a:extLst>
+                        <a:ext uri="{28A0092B-C50C-407E-A947-70E740481C1C}">
+                          <a14:useLocalDpi xmlns:a14="http://schemas.microsoft.com/office/drawing/2010/main" val="0"/>
+                        </a:ext>
+                      </a:extLst>
+                    </a:blip>
+                    <a:stretch>
+                      <a:fillRect/>
+                    </a:stretch>
+                  </pic:blipFill>
+                  <pic:spPr>
+                    <a:xfrm>
+                      <a:off x="0" y="0"/>
+                      <a:ext cx="3733776" cy="6228000"/>
+                    </a:xfrm>
+                    <a:prstGeom prst="rect">
+                      <a:avLst/>
+                    </a:prstGeom>
+                  </pic:spPr>
+                </pic:pic>
+              </a:graphicData>
+            </a:graphic>
+          </wp:inline>
+        </w:drawing>
+      </w:r>
+    </w:p>
+    <w:p>
+      <w:pPr>
+        <w:spacing w:line="360" w:lineRule="auto"/>
+        <w:jc w:val="both"/>
+        <w:rPr>
+          <w:rFonts w:ascii="Times New Roman" w:hAnsi="Times New Roman" w:cs="Times New Roman"/>
+          <w:sz w:val="24"/>
+          <w:szCs w:val="24"/>
+        </w:rPr>
+      </w:pPr>
+      <w:r>
+        <w:rPr>
+          <w:rFonts w:ascii="Times New Roman" w:hAnsi="Times New Roman" w:cs="Times New Roman"/>
+          <w:sz w:val="24"/>
+          <w:szCs w:val="24"/>
+        </w:rPr>
+        <w:lastRenderedPageBreak/>
+        <w:tab/>
+        <w:t>Pentru backend și restul fișierelor necesare:</w:t>
+      </w:r>
+    </w:p>
+    <w:p>
+      <w:pPr>
+        <w:spacing w:line="360" w:lineRule="auto"/>
+        <w:jc w:val="both"/>
+        <w:rPr>
+          <w:rFonts w:ascii="Times New Roman" w:hAnsi="Times New Roman" w:cs="Times New Roman"/>
+          <w:sz w:val="24"/>
+          <w:szCs w:val="24"/>
+        </w:rPr>
+      </w:pPr>
+      <w:r>
+        <w:rPr>
+          <w:rFonts w:ascii="Times New Roman" w:hAnsi="Times New Roman" w:cs="Times New Roman"/>
+          <w:sz w:val="24"/>
+          <w:szCs w:val="24"/>
+        </w:rPr>
+        <w:tab/>
+      </w:r>
+      <w:r>
+        <w:rPr>
+          <w:rFonts w:ascii="Times New Roman" w:hAnsi="Times New Roman" w:cs="Times New Roman"/>
+          <w:sz w:val="24"/>
+          <w:szCs w:val="24"/>
+          <w:lang w:val="en-US"/>
+        </w:rPr>
+        <w:drawing>
+          <wp:inline distT="0" distB="0" distL="0" distR="0">
+            <wp:extent cx="3718882" cy="4732430"/>
+            <wp:effectExtent l="0" t="0" r="0" b="0"/>
+            <wp:docPr id="4" name="Picture 4"/>
+            <wp:cNvGraphicFramePr>
+              <a:graphicFrameLocks xmlns:a="http://schemas.openxmlformats.org/drawingml/2006/main" noChangeAspect="1"/>
+            </wp:cNvGraphicFramePr>
+            <a:graphic xmlns:a="http://schemas.openxmlformats.org/drawingml/2006/main">
+              <a:graphicData uri="http://schemas.openxmlformats.org/drawingml/2006/picture">
+                <pic:pic xmlns:pic="http://schemas.openxmlformats.org/drawingml/2006/picture">
+                  <pic:nvPicPr>
+                    <pic:cNvPr id="4" name="backend.png"/>
+                    <pic:cNvPicPr/>
+                  </pic:nvPicPr>
+                  <pic:blipFill>
+                    <a:blip r:embed="rId9">
+                      <a:extLst>
+                        <a:ext uri="{28A0092B-C50C-407E-A947-70E740481C1C}">
+                          <a14:useLocalDpi xmlns:a14="http://schemas.microsoft.com/office/drawing/2010/main" val="0"/>
+                        </a:ext>
+                      </a:extLst>
+                    </a:blip>
+                    <a:stretch>
+                      <a:fillRect/>
+                    </a:stretch>
+                  </pic:blipFill>
+                  <pic:spPr>
+                    <a:xfrm>
+                      <a:off x="0" y="0"/>
+                      <a:ext cx="3718882" cy="4732430"/>
+                    </a:xfrm>
+                    <a:prstGeom prst="rect">
+                      <a:avLst/>
+                    </a:prstGeom>
+                  </pic:spPr>
+                </pic:pic>
+              </a:graphicData>
+            </a:graphic>
+          </wp:inline>
+        </w:drawing>
+      </w:r>
+    </w:p>
+    <w:p>
+      <w:pPr>
+        <w:spacing w:line="360" w:lineRule="auto"/>
+        <w:jc w:val="both"/>
+        <w:rPr>
+          <w:rFonts w:ascii="Times New Roman" w:hAnsi="Times New Roman" w:cs="Times New Roman"/>
+          <w:sz w:val="24"/>
+          <w:szCs w:val="24"/>
+        </w:rPr>
+      </w:pPr>
+    </w:p>
+    <w:p>
+      <w:pPr>
+        <w:spacing w:line="360" w:lineRule="auto"/>
+        <w:jc w:val="both"/>
+        <w:rPr>
+          <w:rFonts w:ascii="Times New Roman" w:hAnsi="Times New Roman" w:cs="Times New Roman"/>
+          <w:sz w:val="24"/>
+          <w:szCs w:val="24"/>
+        </w:rPr>
+      </w:pPr>
+    </w:p>
+    <w:p>
+      <w:pPr>
+        <w:spacing w:line="360" w:lineRule="auto"/>
+        <w:jc w:val="both"/>
+        <w:rPr>
+          <w:rFonts w:ascii="Times New Roman" w:hAnsi="Times New Roman" w:cs="Times New Roman"/>
+          <w:sz w:val="24"/>
+          <w:szCs w:val="24"/>
+        </w:rPr>
+      </w:pPr>
+    </w:p>
+    <w:p>
+      <w:pPr>
+        <w:spacing w:line="360" w:lineRule="auto"/>
+        <w:jc w:val="both"/>
+        <w:rPr>
+          <w:rFonts w:ascii="Times New Roman" w:hAnsi="Times New Roman" w:cs="Times New Roman"/>
+          <w:sz w:val="24"/>
+          <w:szCs w:val="24"/>
+        </w:rPr>
+      </w:pPr>
+    </w:p>
+    <w:p>
+      <w:pPr>
+        <w:spacing w:line="360" w:lineRule="auto"/>
+        <w:jc w:val="both"/>
+        <w:rPr>
+          <w:rFonts w:ascii="Times New Roman" w:hAnsi="Times New Roman" w:cs="Times New Roman"/>
+          <w:sz w:val="24"/>
+          <w:szCs w:val="24"/>
+        </w:rPr>
+      </w:pPr>
+    </w:p>
+    <w:p>
+      <w:pPr>
+        <w:spacing w:line="360" w:lineRule="auto"/>
+        <w:jc w:val="both"/>
+        <w:rPr>
+          <w:rFonts w:ascii="Times New Roman" w:hAnsi="Times New Roman" w:cs="Times New Roman"/>
+          <w:sz w:val="24"/>
+          <w:szCs w:val="24"/>
+        </w:rPr>
+      </w:pPr>
+    </w:p>
+    <w:p>
+      <w:pPr>
+        <w:spacing w:line="360" w:lineRule="auto"/>
+        <w:jc w:val="both"/>
+        <w:rPr>
+          <w:rFonts w:ascii="Times New Roman" w:hAnsi="Times New Roman" w:cs="Times New Roman"/>
+          <w:sz w:val="24"/>
+          <w:szCs w:val="24"/>
+        </w:rPr>
+      </w:pPr>
+    </w:p>
+    <w:p>
+      <w:pPr>
+        <w:spacing w:line="360" w:lineRule="auto"/>
+        <w:jc w:val="both"/>
+        <w:rPr>
+          <w:rFonts w:ascii="Times New Roman" w:hAnsi="Times New Roman" w:cs="Times New Roman"/>
+          <w:sz w:val="24"/>
+          <w:szCs w:val="24"/>
+        </w:rPr>
+      </w:pPr>
+    </w:p>
+    <w:p>
+      <w:pPr>
+        <w:spacing w:line="360" w:lineRule="auto"/>
+        <w:jc w:val="center"/>
+        <w:rPr>
+          <w:rFonts w:ascii="Times New Roman" w:hAnsi="Times New Roman" w:cs="Times New Roman"/>
+          <w:b/>
+          <w:sz w:val="36"/>
+          <w:szCs w:val="36"/>
+        </w:rPr>
+      </w:pPr>
+      <w:r>
+        <w:rPr>
+          <w:rFonts w:ascii="Times New Roman" w:hAnsi="Times New Roman" w:cs="Times New Roman"/>
+          <w:b/>
+          <w:sz w:val="36"/>
+          <w:szCs w:val="36"/>
+        </w:rPr>
+        <w:lastRenderedPageBreak/>
+        <w:t>Anexa 2</w:t>
+      </w:r>
+      <w:r>
+        <w:rPr>
+          <w:rFonts w:ascii="Times New Roman" w:hAnsi="Times New Roman" w:cs="Times New Roman"/>
+          <w:b/>
+          <w:sz w:val="36"/>
+          <w:szCs w:val="36"/>
+        </w:rPr>
+        <w:t xml:space="preserve"> – </w:t>
+      </w:r>
+      <w:r>
+        <w:rPr>
+          <w:rFonts w:ascii="Times New Roman" w:hAnsi="Times New Roman" w:cs="Times New Roman"/>
+          <w:b/>
+          <w:sz w:val="36"/>
+          <w:szCs w:val="36"/>
+        </w:rPr>
+        <w:t>Interfața aplicației: Dashboard</w:t>
+      </w:r>
+    </w:p>
+    <w:p>
+      <w:pPr>
+        <w:spacing w:line="360" w:lineRule="auto"/>
+        <w:jc w:val="center"/>
+        <w:rPr>
+          <w:rFonts w:ascii="Times New Roman" w:hAnsi="Times New Roman" w:cs="Times New Roman"/>
+          <w:b/>
+          <w:sz w:val="36"/>
+          <w:szCs w:val="36"/>
+        </w:rPr>
+      </w:pPr>
+      <w:bookmarkStart w:id="0" w:name="_GoBack"/>
+      <w:bookmarkEnd w:id="0"/>
+    </w:p>
+    <w:p>
+      <w:pPr>
+        <w:spacing w:line="360" w:lineRule="auto"/>
+        <w:jc w:val="both"/>
+        <w:rPr>
+          <w:rFonts w:ascii="Times New Roman" w:hAnsi="Times New Roman" w:cs="Times New Roman"/>
+          <w:sz w:val="24"/>
+          <w:szCs w:val="24"/>
+        </w:rPr>
+      </w:pPr>
+      <w:r>
+        <w:rPr>
+          <w:lang w:val="en-US"/>
+        </w:rPr>
+        <w:drawing>
+          <wp:inline distT="0" distB="0" distL="0" distR="0" wp14:anchorId="7CA4BBA7" wp14:editId="276149DC">
+            <wp:extent cx="5971540" cy="2873587"/>
+            <wp:effectExtent l="0" t="0" r="0" b="3175"/>
+            <wp:docPr id="1" name="Picture 1"/>
+            <wp:cNvGraphicFramePr>
+              <a:graphicFrameLocks xmlns:a="http://schemas.openxmlformats.org/drawingml/2006/main" noChangeAspect="1"/>
+            </wp:cNvGraphicFramePr>
+            <a:graphic xmlns:a="http://schemas.openxmlformats.org/drawingml/2006/main">
+              <a:graphicData uri="http://schemas.openxmlformats.org/drawingml/2006/picture">
+                <pic:pic xmlns:pic="http://schemas.openxmlformats.org/drawingml/2006/picture">
+                  <pic:nvPicPr>
+                    <pic:cNvPr id="1" name=""/>
+                    <pic:cNvPicPr/>
+                  </pic:nvPicPr>
+                  <pic:blipFill>
+                    <a:blip r:embed="rId10"/>
+                    <a:stretch>
+                      <a:fillRect/>
+                    </a:stretch>
+                  </pic:blipFill>
+                  <pic:spPr>
+                    <a:xfrm>
+                      <a:off x="0" y="0"/>
+                      <a:ext cx="5978207" cy="2876795"/>
+                    </a:xfrm>
+                    <a:prstGeom prst="rect">
+                      <a:avLst/>
+                    </a:prstGeom>
+                  </pic:spPr>
+                </pic:pic>
+              </a:graphicData>
+            </a:graphic>
+          </wp:inline>
+        </w:drawing>
       </w:r>
     </w:p>
     <w:sectPr>
@@ -7837,7 +8436,7 @@
   <w:style w:type="paragraph" w:default="1" w:styleId="Normal">
     <w:name w:val="Normal"/>
     <w:qFormat/>
-    <w:rsid w:val="00F3421E"/>
+    <w:rsid w:val="006D3BD0"/>
     <w:rPr>
       <w:noProof/>
       <w:lang w:val="ro-RO"/>
@@ -8213,7 +8812,7 @@
 </file>
 
 <file path=customXml/itemProps1.xml><?xml version="1.0" encoding="utf-8"?>
-<ds:datastoreItem xmlns:ds="http://schemas.openxmlformats.org/officeDocument/2006/customXml" ds:itemID="{2F33FDDC-9AFF-40AF-B853-E5B2F465EA66}">
+<ds:datastoreItem xmlns:ds="http://schemas.openxmlformats.org/officeDocument/2006/customXml" ds:itemID="{22C8BC31-E6E1-48ED-B257-54CD487AF977}">
   <ds:schemaRefs>
     <ds:schemaRef ds:uri="http://schemas.openxmlformats.org/officeDocument/2006/bibliography"/>
   </ds:schemaRefs>

</xml_diff>